<commit_message>
Atividade Aula 02 - Introdução ao projeto Integrador
</commit_message>
<xml_diff>
--- a/Aula_02_(05-08-2025)/05-08-2025 ATIVIDADE AULA 2 INTRODUÇÃO AO PROJETO INTEGRADOR.docx
+++ b/Aula_02_(05-08-2025)/05-08-2025 ATIVIDADE AULA 2 INTRODUÇÃO AO PROJETO INTEGRADOR.docx
@@ -80,14 +80,14 @@
         <w:tblLook w:val="04A0" w:firstRow="1" w:lastRow="0" w:firstColumn="1" w:lastColumn="0" w:noHBand="0" w:noVBand="1"/>
       </w:tblPr>
       <w:tblGrid>
-        <w:gridCol w:w="703"/>
+        <w:gridCol w:w="702"/>
         <w:gridCol w:w="571"/>
-        <w:gridCol w:w="2549"/>
+        <w:gridCol w:w="2548"/>
         <w:gridCol w:w="1969"/>
         <w:gridCol w:w="713"/>
         <w:gridCol w:w="1281"/>
         <w:gridCol w:w="992"/>
-        <w:gridCol w:w="1418"/>
+        <w:gridCol w:w="1420"/>
       </w:tblGrid>
       <w:tr>
         <w:trPr>
@@ -305,17 +305,8 @@
                 <w:sz w:val="16"/>
                 <w:szCs w:val="16"/>
               </w:rPr>
-              <w:t xml:space="preserve">Caique Zaneti </w:t>
-            </w:r>
-            <w:proofErr w:type="spellStart"/>
-            <w:r>
-              <w:rPr>
-                <w:sz w:val="16"/>
-                <w:szCs w:val="16"/>
-              </w:rPr>
-              <w:t>Kirilo</w:t>
-            </w:r>
-            <w:proofErr w:type="spellEnd"/>
+              <w:t>Caique Zaneti Kirilo</w:t>
+            </w:r>
           </w:p>
         </w:tc>
         <w:tc>
@@ -489,6 +480,9 @@
         <w:tc>
           <w:tcPr>
             <w:tcW w:w="571" w:type="dxa"/>
+            <w:tcBorders>
+              <w:right w:val="single" w:sz="4" w:space="0" w:color="auto"/>
+            </w:tcBorders>
           </w:tcPr>
           <w:p>
             <w:pPr>
@@ -518,6 +512,9 @@
         <w:tc>
           <w:tcPr>
             <w:tcW w:w="2549" w:type="dxa"/>
+            <w:tcBorders>
+              <w:left w:val="single" w:sz="4" w:space="0" w:color="auto"/>
+            </w:tcBorders>
             <w:shd w:val="clear" w:color="auto" w:fill="DEEAF6" w:themeFill="accent5" w:themeFillTint="33"/>
           </w:tcPr>
           <w:p>
@@ -571,8 +568,11 @@
         </w:trPr>
         <w:tc>
           <w:tcPr>
-            <w:tcW w:w="10196" w:type="dxa"/>
-            <w:gridSpan w:val="8"/>
+            <w:tcW w:w="1272" w:type="dxa"/>
+            <w:gridSpan w:val="2"/>
+            <w:tcBorders>
+              <w:right w:val="single" w:sz="4" w:space="0" w:color="auto"/>
+            </w:tcBorders>
             <w:shd w:val="clear" w:color="auto" w:fill="DEEAF6" w:themeFill="accent5" w:themeFillTint="33"/>
           </w:tcPr>
           <w:p>
@@ -589,134 +589,32 @@
                 <w:b/>
                 <w:szCs w:val="24"/>
               </w:rPr>
-              <w:t>Integrantes do Grupo</w:t>
+              <w:t>Aluno:</w:t>
             </w:r>
           </w:p>
         </w:tc>
-      </w:tr>
-      <w:tr>
-        <w:trPr>
-          <w:trHeight w:val="1454"/>
-        </w:trPr>
         <w:tc>
           <w:tcPr>
-            <w:tcW w:w="10196" w:type="dxa"/>
-            <w:gridSpan w:val="8"/>
+            <w:tcW w:w="8924" w:type="dxa"/>
+            <w:gridSpan w:val="6"/>
+            <w:tcBorders>
+              <w:left w:val="single" w:sz="4" w:space="0" w:color="auto"/>
+            </w:tcBorders>
+            <w:shd w:val="clear" w:color="auto" w:fill="DEEAF6" w:themeFill="accent5" w:themeFillTint="33"/>
           </w:tcPr>
           <w:p>
             <w:pPr>
               <w:spacing w:line="276" w:lineRule="auto"/>
               <w:ind w:right="118"/>
               <w:rPr>
+                <w:b/>
                 <w:szCs w:val="24"/>
               </w:rPr>
             </w:pPr>
-            <w:r>
-              <w:rPr>
-                <w:szCs w:val="24"/>
-              </w:rPr>
-              <w:t>Alan Diek Guimar</w:t>
-            </w:r>
-            <w:r>
-              <w:rPr>
-                <w:szCs w:val="24"/>
-              </w:rPr>
-              <w:t>ães</w:t>
-            </w:r>
-          </w:p>
-          <w:p>
-            <w:pPr>
-              <w:spacing w:line="276" w:lineRule="auto"/>
-              <w:ind w:right="118"/>
-              <w:rPr>
-                <w:szCs w:val="24"/>
-              </w:rPr>
-            </w:pPr>
-            <w:r>
-              <w:rPr>
-                <w:szCs w:val="24"/>
-              </w:rPr>
-              <w:t>Juan Viana</w:t>
-            </w:r>
-          </w:p>
-          <w:p>
-            <w:pPr>
-              <w:spacing w:line="276" w:lineRule="auto"/>
-              <w:ind w:right="118"/>
-              <w:rPr>
-                <w:szCs w:val="24"/>
-              </w:rPr>
-            </w:pPr>
-            <w:r>
-              <w:rPr>
-                <w:szCs w:val="24"/>
-              </w:rPr>
-              <w:t>Marcos Vinicius</w:t>
-            </w:r>
-          </w:p>
-          <w:p>
-            <w:pPr>
-              <w:spacing w:line="276" w:lineRule="auto"/>
-              <w:ind w:right="118"/>
-              <w:rPr>
-                <w:szCs w:val="24"/>
-              </w:rPr>
-            </w:pPr>
-            <w:r>
-              <w:rPr>
-                <w:szCs w:val="24"/>
-              </w:rPr>
-              <w:t xml:space="preserve">Vinicius </w:t>
-            </w:r>
-            <w:proofErr w:type="spellStart"/>
-            <w:r>
-              <w:rPr>
-                <w:szCs w:val="24"/>
-              </w:rPr>
-              <w:t>Schilieve</w:t>
-            </w:r>
-            <w:proofErr w:type="spellEnd"/>
-          </w:p>
-          <w:p>
-            <w:pPr>
-              <w:spacing w:line="276" w:lineRule="auto"/>
-              <w:ind w:right="118"/>
-              <w:rPr>
-                <w:szCs w:val="24"/>
-              </w:rPr>
-            </w:pPr>
-            <w:r>
-              <w:rPr>
-                <w:szCs w:val="24"/>
-              </w:rPr>
-              <w:t>V</w:t>
-            </w:r>
-            <w:r>
-              <w:rPr>
-                <w:szCs w:val="24"/>
-              </w:rPr>
-              <w:t xml:space="preserve">inicius </w:t>
-            </w:r>
-            <w:r>
-              <w:rPr>
-                <w:szCs w:val="24"/>
-              </w:rPr>
-              <w:t>Jesus</w:t>
-            </w:r>
           </w:p>
         </w:tc>
       </w:tr>
     </w:tbl>
-    <w:p>
-      <w:pPr>
-        <w:spacing w:line="276" w:lineRule="auto"/>
-        <w:ind w:right="118"/>
-        <w:rPr>
-          <w:b/>
-          <w:szCs w:val="24"/>
-        </w:rPr>
-      </w:pPr>
-    </w:p>
     <w:p>
       <w:pPr>
         <w:spacing w:line="276" w:lineRule="auto"/>
@@ -769,21 +667,7 @@
                 <w:b/>
                 <w:szCs w:val="24"/>
               </w:rPr>
-              <w:t xml:space="preserve">Tema </w:t>
-            </w:r>
-            <w:r>
-              <w:rPr>
-                <w:b/>
-                <w:szCs w:val="24"/>
-              </w:rPr>
-              <w:t xml:space="preserve">01 </w:t>
-            </w:r>
-            <w:r>
-              <w:rPr>
-                <w:b/>
-                <w:szCs w:val="24"/>
-              </w:rPr>
-              <w:t>do projeto</w:t>
+              <w:t>Integrantes do Grupo</w:t>
             </w:r>
           </w:p>
         </w:tc>
@@ -801,18 +685,16 @@
               <w:spacing w:line="276" w:lineRule="auto"/>
               <w:ind w:right="118"/>
               <w:rPr>
-                <w:b/>
-                <w:bCs/>
                 <w:szCs w:val="24"/>
+                <w:lang w:val="es-ES"/>
               </w:rPr>
             </w:pPr>
             <w:r>
               <w:rPr>
-                <w:b/>
-                <w:bCs/>
                 <w:szCs w:val="24"/>
-              </w:rPr>
-              <w:t>Foco em Recursos Humanos</w:t>
+                <w:lang w:val="es-ES"/>
+              </w:rPr>
+              <w:t>Alan Diek Guimarães</w:t>
             </w:r>
           </w:p>
           <w:p>
@@ -821,27 +703,15 @@
               <w:ind w:right="118"/>
               <w:rPr>
                 <w:szCs w:val="24"/>
+                <w:lang w:val="es-ES"/>
               </w:rPr>
             </w:pPr>
             <w:r>
               <w:rPr>
                 <w:szCs w:val="24"/>
-              </w:rPr>
-              <w:t xml:space="preserve"> A ideia é criar um algoritmo capaz de </w:t>
-            </w:r>
-            <w:proofErr w:type="spellStart"/>
-            <w:r>
-              <w:rPr>
-                <w:szCs w:val="24"/>
-              </w:rPr>
-              <w:t>de</w:t>
-            </w:r>
-            <w:proofErr w:type="spellEnd"/>
-            <w:r>
-              <w:rPr>
-                <w:szCs w:val="24"/>
-              </w:rPr>
-              <w:t xml:space="preserve"> prever a possível demissão de funcionários</w:t>
+                <w:lang w:val="es-ES"/>
+              </w:rPr>
+              <w:t>Juan Viana</w:t>
             </w:r>
           </w:p>
           <w:p>
@@ -850,36 +720,198 @@
               <w:ind w:right="118"/>
               <w:rPr>
                 <w:szCs w:val="24"/>
+                <w:lang w:val="es-ES"/>
               </w:rPr>
             </w:pPr>
             <w:r>
               <w:rPr>
                 <w:szCs w:val="24"/>
-              </w:rPr>
-              <w:t xml:space="preserve">Utilizando métricas de desempenho, tempo de trabalho, entregas e atrasos, </w:t>
-            </w:r>
-            <w:proofErr w:type="gramStart"/>
-            <w:r>
+                <w:lang w:val="es-ES"/>
+              </w:rPr>
+              <w:t>Marcos Vinicius</w:t>
+            </w:r>
+          </w:p>
+          <w:p>
+            <w:pPr>
+              <w:spacing w:line="276" w:lineRule="auto"/>
+              <w:ind w:right="118"/>
               <w:rPr>
                 <w:szCs w:val="24"/>
-              </w:rPr>
-              <w:t xml:space="preserve">faltas e </w:t>
-            </w:r>
-            <w:proofErr w:type="spellStart"/>
+                <w:lang w:val="es-ES"/>
+              </w:rPr>
+            </w:pPr>
             <w:r>
               <w:rPr>
                 <w:szCs w:val="24"/>
-              </w:rPr>
-              <w:t>etc</w:t>
-            </w:r>
-            <w:proofErr w:type="spellEnd"/>
+                <w:lang w:val="es-ES"/>
+              </w:rPr>
+              <w:t>Vinicius Schilieve</w:t>
+            </w:r>
+          </w:p>
+          <w:p>
+            <w:pPr>
+              <w:spacing w:line="276" w:lineRule="auto"/>
+              <w:ind w:right="118"/>
+            </w:pPr>
             <w:r>
               <w:rPr>
                 <w:szCs w:val="24"/>
               </w:rPr>
-              <w:t>….</w:t>
-            </w:r>
-            <w:proofErr w:type="gramEnd"/>
+              <w:t>V</w:t>
+            </w:r>
+            <w:r>
+              <w:rPr>
+                <w:szCs w:val="24"/>
+              </w:rPr>
+              <w:t xml:space="preserve">inicius </w:t>
+            </w:r>
+            <w:r>
+              <w:rPr>
+                <w:szCs w:val="24"/>
+              </w:rPr>
+              <w:t>Jesus</w:t>
+            </w:r>
+          </w:p>
+        </w:tc>
+      </w:tr>
+    </w:tbl>
+    <w:p>
+      <w:pPr>
+        <w:spacing w:line="276" w:lineRule="auto"/>
+        <w:ind w:right="118"/>
+        <w:rPr>
+          <w:b/>
+          <w:szCs w:val="24"/>
+        </w:rPr>
+      </w:pPr>
+    </w:p>
+    <w:p>
+      <w:pPr>
+        <w:spacing w:line="276" w:lineRule="auto"/>
+        <w:ind w:right="118"/>
+        <w:rPr>
+          <w:b/>
+          <w:szCs w:val="24"/>
+        </w:rPr>
+      </w:pPr>
+    </w:p>
+    <w:tbl>
+      <w:tblPr>
+        <w:tblStyle w:val="Tabelacomgrade"/>
+        <w:tblW w:w="10196" w:type="dxa"/>
+        <w:tblInd w:w="284" w:type="dxa"/>
+        <w:tblBorders>
+          <w:top w:val="single" w:sz="8" w:space="0" w:color="auto"/>
+          <w:left w:val="single" w:sz="8" w:space="0" w:color="auto"/>
+          <w:bottom w:val="single" w:sz="8" w:space="0" w:color="auto"/>
+          <w:right w:val="single" w:sz="8" w:space="0" w:color="auto"/>
+          <w:insideH w:val="single" w:sz="8" w:space="0" w:color="auto"/>
+          <w:insideV w:val="single" w:sz="8" w:space="0" w:color="auto"/>
+        </w:tblBorders>
+        <w:tblLayout w:type="fixed"/>
+        <w:tblLook w:val="04A0" w:firstRow="1" w:lastRow="0" w:firstColumn="1" w:lastColumn="0" w:noHBand="0" w:noVBand="1"/>
+      </w:tblPr>
+      <w:tblGrid>
+        <w:gridCol w:w="10196"/>
+      </w:tblGrid>
+      <w:tr>
+        <w:trPr>
+          <w:trHeight w:val="249"/>
+        </w:trPr>
+        <w:tc>
+          <w:tcPr>
+            <w:tcW w:w="10196" w:type="dxa"/>
+            <w:shd w:val="clear" w:color="auto" w:fill="DEEAF6" w:themeFill="accent5" w:themeFillTint="33"/>
+          </w:tcPr>
+          <w:p>
+            <w:pPr>
+              <w:spacing w:line="276" w:lineRule="auto"/>
+              <w:ind w:right="118"/>
+              <w:rPr>
+                <w:b/>
+                <w:szCs w:val="24"/>
+              </w:rPr>
+            </w:pPr>
+            <w:r>
+              <w:rPr>
+                <w:b/>
+                <w:szCs w:val="24"/>
+              </w:rPr>
+              <w:t xml:space="preserve">Tema </w:t>
+            </w:r>
+            <w:r>
+              <w:rPr>
+                <w:b/>
+                <w:szCs w:val="24"/>
+              </w:rPr>
+              <w:t xml:space="preserve">01 </w:t>
+            </w:r>
+            <w:r>
+              <w:rPr>
+                <w:b/>
+                <w:szCs w:val="24"/>
+              </w:rPr>
+              <w:t>do projeto</w:t>
+            </w:r>
+          </w:p>
+        </w:tc>
+      </w:tr>
+      <w:tr>
+        <w:trPr>
+          <w:trHeight w:val="1590"/>
+        </w:trPr>
+        <w:tc>
+          <w:tcPr>
+            <w:tcW w:w="10196" w:type="dxa"/>
+          </w:tcPr>
+          <w:p>
+            <w:pPr>
+              <w:spacing w:line="276" w:lineRule="auto"/>
+              <w:ind w:right="118"/>
+              <w:rPr>
+                <w:b/>
+                <w:bCs/>
+                <w:szCs w:val="24"/>
+              </w:rPr>
+            </w:pPr>
+            <w:r>
+              <w:rPr>
+                <w:b/>
+                <w:bCs/>
+                <w:szCs w:val="24"/>
+              </w:rPr>
+              <w:t>Foco em Recursos Humanos</w:t>
+            </w:r>
+          </w:p>
+          <w:p>
+            <w:pPr>
+              <w:spacing w:line="276" w:lineRule="auto"/>
+              <w:ind w:right="118"/>
+              <w:rPr>
+                <w:szCs w:val="24"/>
+              </w:rPr>
+            </w:pPr>
+            <w:r>
+              <w:rPr>
+                <w:szCs w:val="24"/>
+              </w:rPr>
+              <w:t xml:space="preserve"> A ideia é criar um algoritmo capaz de de prever a possível demissão de funcionários</w:t>
+            </w:r>
+          </w:p>
+          <w:p>
+            <w:pPr>
+              <w:spacing w:line="276" w:lineRule="auto"/>
+              <w:ind w:right="118"/>
+              <w:rPr>
+                <w:szCs w:val="24"/>
+              </w:rPr>
+            </w:pPr>
+            <w:r>
+              <w:rPr>
+                <w:szCs w:val="24"/>
+              </w:rPr>
+              <w:t>Utilizando métricas de desempenho, tempo de trabalho, entregas e atrasos, faltas e etc….</w:t>
+            </w:r>
           </w:p>
           <w:p>
             <w:pPr>
@@ -1215,21 +1247,12 @@
               <w:spacing w:line="276" w:lineRule="auto"/>
               <w:ind w:right="118"/>
             </w:pPr>
-            <w:proofErr w:type="gramStart"/>
             <w:r>
               <w:rPr>
                 <w:rFonts w:eastAsia="Arial" w:cs="Arial"/>
                 <w:szCs w:val="20"/>
               </w:rPr>
-              <w:t>Produção  inteligente</w:t>
-            </w:r>
-            <w:proofErr w:type="gramEnd"/>
-            <w:r>
-              <w:rPr>
-                <w:rFonts w:eastAsia="Arial" w:cs="Arial"/>
-                <w:szCs w:val="20"/>
-              </w:rPr>
-              <w:t xml:space="preserve"> </w:t>
+              <w:t xml:space="preserve">Produção  inteligente </w:t>
             </w:r>
           </w:p>
           <w:p>
@@ -1341,14 +1364,12 @@
                 <w:szCs w:val="24"/>
               </w:rPr>
             </w:pPr>
-            <w:proofErr w:type="spellStart"/>
             <w:r>
               <w:rPr>
                 <w:szCs w:val="24"/>
               </w:rPr>
               <w:t>Trelo</w:t>
             </w:r>
-            <w:proofErr w:type="spellEnd"/>
             <w:r>
               <w:rPr>
                 <w:szCs w:val="24"/>
@@ -4721,22 +4742,19 @@
 </file>
 
 <file path=customXml/item1.xml><?xml version="1.0" encoding="utf-8"?>
-<p:properties xmlns:p="http://schemas.microsoft.com/office/2006/metadata/properties" xmlns:xsi="http://www.w3.org/2001/XMLSchema-instance" xmlns:pc="http://schemas.microsoft.com/office/infopath/2007/PartnerControls">
-  <documentManagement>
-    <MediaLengthInSeconds xmlns="3e360dc7-db07-424c-8231-99ead33a3cea" xsi:nil="true"/>
-    <SharedWithUsers xmlns="78104e8c-a109-4fd9-8ea6-4006156bf52d">
-      <UserInfo>
-        <DisplayName/>
-        <AccountId xsi:nil="true"/>
-        <AccountType/>
-      </UserInfo>
-    </SharedWithUsers>
-    <_activity xmlns="3e360dc7-db07-424c-8231-99ead33a3cea" xsi:nil="true"/>
-  </documentManagement>
-</p:properties>
+<?mso-contentType ?>
+<FormTemplates xmlns="http://schemas.microsoft.com/sharepoint/v3/contenttype/forms">
+  <Display>DocumentLibraryForm</Display>
+  <Edit>DocumentLibraryForm</Edit>
+  <New>DocumentLibraryForm</New>
+</FormTemplates>
 </file>
 
 <file path=customXml/item2.xml><?xml version="1.0" encoding="utf-8"?>
+<b:Sources xmlns:b="http://schemas.openxmlformats.org/officeDocument/2006/bibliography" xmlns="http://schemas.openxmlformats.org/officeDocument/2006/bibliography" SelectedStyle="\APASixthEditionOfficeOnline.xsl" StyleName="APA" Version="6"/>
+</file>
+
+<file path=customXml/item3.xml><?xml version="1.0" encoding="utf-8"?>
 <ct:contentTypeSchema xmlns:ct="http://schemas.microsoft.com/office/2006/metadata/contentType" xmlns:ma="http://schemas.microsoft.com/office/2006/metadata/properties/metaAttributes" ct:_="" ma:_="" ma:contentTypeName="Documento" ma:contentTypeID="0x010100DA7AC3D3AC93ED488002D2FDE4BA61A1" ma:contentTypeVersion="18" ma:contentTypeDescription="Crie um novo documento." ma:contentTypeScope="" ma:versionID="dc6f869a382cf720db700a81182c37b0">
   <xsd:schema xmlns:xsd="http://www.w3.org/2001/XMLSchema" xmlns:xs="http://www.w3.org/2001/XMLSchema" xmlns:p="http://schemas.microsoft.com/office/2006/metadata/properties" xmlns:ns3="78104e8c-a109-4fd9-8ea6-4006156bf52d" xmlns:ns4="3e360dc7-db07-424c-8231-99ead33a3cea" targetNamespace="http://schemas.microsoft.com/office/2006/metadata/properties" ma:root="true" ma:fieldsID="6d6648ef44758365a2d911e6a19b19bb" ns3:_="" ns4:_="">
     <xsd:import namespace="78104e8c-a109-4fd9-8ea6-4006156bf52d"/>
@@ -4989,31 +5007,39 @@
 </ct:contentTypeSchema>
 </file>
 
-<file path=customXml/item3.xml><?xml version="1.0" encoding="utf-8"?>
-<b:Sources xmlns:b="http://schemas.openxmlformats.org/officeDocument/2006/bibliography" xmlns="http://schemas.openxmlformats.org/officeDocument/2006/bibliography" SelectedStyle="\APASixthEditionOfficeOnline.xsl" StyleName="APA" Version="6"/>
-</file>
-
 <file path=customXml/item4.xml><?xml version="1.0" encoding="utf-8"?>
-<?mso-contentType ?>
-<FormTemplates xmlns="http://schemas.microsoft.com/sharepoint/v3/contenttype/forms">
-  <Display>DocumentLibraryForm</Display>
-  <Edit>DocumentLibraryForm</Edit>
-  <New>DocumentLibraryForm</New>
-</FormTemplates>
+<p:properties xmlns:p="http://schemas.microsoft.com/office/2006/metadata/properties" xmlns:xsi="http://www.w3.org/2001/XMLSchema-instance" xmlns:pc="http://schemas.microsoft.com/office/infopath/2007/PartnerControls">
+  <documentManagement>
+    <MediaLengthInSeconds xmlns="3e360dc7-db07-424c-8231-99ead33a3cea" xsi:nil="true"/>
+    <SharedWithUsers xmlns="78104e8c-a109-4fd9-8ea6-4006156bf52d">
+      <UserInfo>
+        <DisplayName/>
+        <AccountId xsi:nil="true"/>
+        <AccountType/>
+      </UserInfo>
+    </SharedWithUsers>
+    <_activity xmlns="3e360dc7-db07-424c-8231-99ead33a3cea" xsi:nil="true"/>
+  </documentManagement>
+</p:properties>
 </file>
 
 <file path=customXml/itemProps1.xml><?xml version="1.0" encoding="utf-8"?>
-<ds:datastoreItem xmlns:ds="http://schemas.openxmlformats.org/officeDocument/2006/customXml" ds:itemID="{E20BFBC7-59FF-46A6-AEAD-94489B177C88}">
+<ds:datastoreItem xmlns:ds="http://schemas.openxmlformats.org/officeDocument/2006/customXml" ds:itemID="{BBB6332A-65AB-4EB8-8811-84CD752C5D2D}">
   <ds:schemaRefs>
-    <ds:schemaRef ds:uri="http://schemas.microsoft.com/office/2006/metadata/properties"/>
-    <ds:schemaRef ds:uri="http://schemas.microsoft.com/office/infopath/2007/PartnerControls"/>
-    <ds:schemaRef ds:uri="3e360dc7-db07-424c-8231-99ead33a3cea"/>
-    <ds:schemaRef ds:uri="78104e8c-a109-4fd9-8ea6-4006156bf52d"/>
+    <ds:schemaRef ds:uri="http://schemas.microsoft.com/sharepoint/v3/contenttype/forms"/>
   </ds:schemaRefs>
 </ds:datastoreItem>
 </file>
 
 <file path=customXml/itemProps2.xml><?xml version="1.0" encoding="utf-8"?>
+<ds:datastoreItem xmlns:ds="http://schemas.openxmlformats.org/officeDocument/2006/customXml" ds:itemID="{F569E136-4E3E-4504-A39F-7F536850D9AE}">
+  <ds:schemaRefs>
+    <ds:schemaRef ds:uri="http://schemas.openxmlformats.org/officeDocument/2006/bibliography"/>
+  </ds:schemaRefs>
+</ds:datastoreItem>
+</file>
+
+<file path=customXml/itemProps3.xml><?xml version="1.0" encoding="utf-8"?>
 <ds:datastoreItem xmlns:ds="http://schemas.openxmlformats.org/officeDocument/2006/customXml" ds:itemID="{824B60B5-368B-47A0-A734-A1DB9987E199}">
   <ds:schemaRefs>
     <ds:schemaRef ds:uri="http://schemas.microsoft.com/office/2006/metadata/contentType"/>
@@ -5032,18 +5058,13 @@
 </ds:datastoreItem>
 </file>
 
-<file path=customXml/itemProps3.xml><?xml version="1.0" encoding="utf-8"?>
-<ds:datastoreItem xmlns:ds="http://schemas.openxmlformats.org/officeDocument/2006/customXml" ds:itemID="{F569E136-4E3E-4504-A39F-7F536850D9AE}">
+<file path=customXml/itemProps4.xml><?xml version="1.0" encoding="utf-8"?>
+<ds:datastoreItem xmlns:ds="http://schemas.openxmlformats.org/officeDocument/2006/customXml" ds:itemID="{E20BFBC7-59FF-46A6-AEAD-94489B177C88}">
   <ds:schemaRefs>
-    <ds:schemaRef ds:uri="http://schemas.openxmlformats.org/officeDocument/2006/bibliography"/>
-  </ds:schemaRefs>
-</ds:datastoreItem>
-</file>
-
-<file path=customXml/itemProps4.xml><?xml version="1.0" encoding="utf-8"?>
-<ds:datastoreItem xmlns:ds="http://schemas.openxmlformats.org/officeDocument/2006/customXml" ds:itemID="{BBB6332A-65AB-4EB8-8811-84CD752C5D2D}">
-  <ds:schemaRefs>
-    <ds:schemaRef ds:uri="http://schemas.microsoft.com/sharepoint/v3/contenttype/forms"/>
+    <ds:schemaRef ds:uri="http://schemas.microsoft.com/office/2006/metadata/properties"/>
+    <ds:schemaRef ds:uri="http://schemas.microsoft.com/office/infopath/2007/PartnerControls"/>
+    <ds:schemaRef ds:uri="3e360dc7-db07-424c-8231-99ead33a3cea"/>
+    <ds:schemaRef ds:uri="78104e8c-a109-4fd9-8ea6-4006156bf52d"/>
   </ds:schemaRefs>
 </ds:datastoreItem>
 </file>

</xml_diff>